<commit_message>
Able to open C file and read chars
</commit_message>
<xml_diff>
--- a/EE308_LAB2.docx
+++ b/EE308_LAB2.docx
@@ -1,6 +1,6 @@
 
 <file path=word/document.xml><?xml version="1.0" encoding="utf-8"?>
-<w:document xmlns:wpc="http://schemas.microsoft.com/office/word/2010/wordprocessingCanvas" xmlns:cx="http://schemas.microsoft.com/office/drawing/2014/chartex" xmlns:mc="http://schemas.openxmlformats.org/markup-compatibility/2006" xmlns:o="urn:schemas-microsoft-com:office:office" xmlns:r="http://schemas.openxmlformats.org/officeDocument/2006/relationships" xmlns:m="http://schemas.openxmlformats.org/officeDocument/2006/math" xmlns:v="urn:schemas-microsoft-com:vml" xmlns:wp14="http://schemas.microsoft.com/office/word/2010/wordprocessingDrawing" xmlns:wp="http://schemas.openxmlformats.org/drawingml/2006/wordprocessingDrawing" xmlns:w10="urn:schemas-microsoft-com:office:word" xmlns:w="http://schemas.openxmlformats.org/wordprocessingml/2006/main" xmlns:w14="http://schemas.microsoft.com/office/word/2010/wordml" xmlns:w15="http://schemas.microsoft.com/office/word/2012/wordml" xmlns:w16se="http://schemas.microsoft.com/office/word/2015/wordml/symex" xmlns:wpg="http://schemas.microsoft.com/office/word/2010/wordprocessingGroup" xmlns:wpi="http://schemas.microsoft.com/office/word/2010/wordprocessingInk" xmlns:wne="http://schemas.microsoft.com/office/word/2006/wordml" xmlns:wps="http://schemas.microsoft.com/office/word/2010/wordprocessingShape" mc:Ignorable="w14 w15 w16se wp14">
+<w:document xmlns:wpc="http://schemas.microsoft.com/office/word/2010/wordprocessingCanvas" xmlns:cx="http://schemas.microsoft.com/office/drawing/2014/chartex" xmlns:cx1="http://schemas.microsoft.com/office/drawing/2015/9/8/chartex" xmlns:cx2="http://schemas.microsoft.com/office/drawing/2015/10/21/chartex" xmlns:cx3="http://schemas.microsoft.com/office/drawing/2016/5/9/chartex" xmlns:cx4="http://schemas.microsoft.com/office/drawing/2016/5/10/chartex" xmlns:cx5="http://schemas.microsoft.com/office/drawing/2016/5/11/chartex" xmlns:cx6="http://schemas.microsoft.com/office/drawing/2016/5/12/chartex" xmlns:cx7="http://schemas.microsoft.com/office/drawing/2016/5/13/chartex" xmlns:cx8="http://schemas.microsoft.com/office/drawing/2016/5/14/chartex" xmlns:mc="http://schemas.openxmlformats.org/markup-compatibility/2006" xmlns:aink="http://schemas.microsoft.com/office/drawing/2016/ink" xmlns:am3d="http://schemas.microsoft.com/office/drawing/2017/model3d" xmlns:o="urn:schemas-microsoft-com:office:office" xmlns:r="http://schemas.openxmlformats.org/officeDocument/2006/relationships" xmlns:m="http://schemas.openxmlformats.org/officeDocument/2006/math" xmlns:v="urn:schemas-microsoft-com:vml" xmlns:wp14="http://schemas.microsoft.com/office/word/2010/wordprocessingDrawing" xmlns:wp="http://schemas.openxmlformats.org/drawingml/2006/wordprocessingDrawing" xmlns:w10="urn:schemas-microsoft-com:office:word" xmlns:w="http://schemas.openxmlformats.org/wordprocessingml/2006/main" xmlns:w14="http://schemas.microsoft.com/office/word/2010/wordml" xmlns:w15="http://schemas.microsoft.com/office/word/2012/wordml" xmlns:w16cex="http://schemas.microsoft.com/office/word/2018/wordml/cex" xmlns:w16cid="http://schemas.microsoft.com/office/word/2016/wordml/cid" xmlns:w16="http://schemas.microsoft.com/office/word/2018/wordml" xmlns:w16sdtdh="http://schemas.microsoft.com/office/word/2020/wordml/sdtdatahash" xmlns:w16se="http://schemas.microsoft.com/office/word/2015/wordml/symex" xmlns:wpg="http://schemas.microsoft.com/office/word/2010/wordprocessingGroup" xmlns:wpi="http://schemas.microsoft.com/office/word/2010/wordprocessingInk" xmlns:wne="http://schemas.microsoft.com/office/word/2006/wordml" xmlns:wps="http://schemas.microsoft.com/office/word/2010/wordprocessingShape" mc:Ignorable="w14 w15 w16se w16cid w16 w16cex w16sdtdh wp14">
   <w:body>
     <w:p>
       <w:pPr>
@@ -729,7 +729,24 @@
           <w:sz w:val="24"/>
           <w:szCs w:val="24"/>
         </w:rPr>
-        <w:t>Give the PSP form for this work.</w:t>
+        <w:t xml:space="preserve">Give the </w:t>
+      </w:r>
+      <w:r>
+        <w:rPr>
+          <w:rFonts w:ascii="Calibri" w:eastAsiaTheme="minorHAnsi" w:hAnsi="Calibri" w:cs="Calibri"/>
+          <w:color w:val="FF0000"/>
+          <w:sz w:val="24"/>
+          <w:szCs w:val="24"/>
+        </w:rPr>
+        <w:t>PSP form</w:t>
+      </w:r>
+      <w:r>
+        <w:rPr>
+          <w:rFonts w:ascii="Calibri" w:eastAsiaTheme="minorHAnsi" w:hAnsi="Calibri" w:cs="Calibri"/>
+          <w:sz w:val="24"/>
+          <w:szCs w:val="24"/>
+        </w:rPr>
+        <w:t xml:space="preserve"> for this work.</w:t>
       </w:r>
     </w:p>
     <w:p>
@@ -781,7 +798,24 @@
           <w:sz w:val="24"/>
           <w:szCs w:val="24"/>
         </w:rPr>
-        <w:t>Design and implementation process. The design includes how the code is organized and the flow chart of the key functions.</w:t>
+        <w:t>Design and implementation process. The design includes how the code is organized and the</w:t>
+      </w:r>
+      <w:r>
+        <w:rPr>
+          <w:rFonts w:ascii="Calibri" w:eastAsiaTheme="minorHAnsi" w:hAnsi="Calibri" w:cs="Calibri"/>
+          <w:color w:val="FF0000"/>
+          <w:sz w:val="24"/>
+          <w:szCs w:val="24"/>
+        </w:rPr>
+        <w:t xml:space="preserve"> flow chart </w:t>
+      </w:r>
+      <w:r>
+        <w:rPr>
+          <w:rFonts w:ascii="Calibri" w:eastAsiaTheme="minorHAnsi" w:hAnsi="Calibri" w:cs="Calibri"/>
+          <w:sz w:val="24"/>
+          <w:szCs w:val="24"/>
+        </w:rPr>
+        <w:t>of the key functions.</w:t>
       </w:r>
     </w:p>
     <w:p>
@@ -888,6 +922,16 @@
         </w:rPr>
         <w:t>Summarize this assignment.</w:t>
       </w:r>
+    </w:p>
+    <w:p>
+      <w:pPr>
+        <w:spacing w:line="276" w:lineRule="auto"/>
+        <w:rPr>
+          <w:rFonts w:ascii="Calibri" w:eastAsiaTheme="minorHAnsi" w:hAnsi="Calibri" w:cs="Calibri"/>
+          <w:sz w:val="24"/>
+          <w:szCs w:val="24"/>
+        </w:rPr>
+      </w:pPr>
     </w:p>
     <w:p>
       <w:pPr>
@@ -1634,7 +1678,6 @@
         </w:rPr>
         <w:t>    </w:t>
       </w:r>
-      <w:proofErr w:type="spellStart"/>
       <w:r>
         <w:rPr>
           <w:rFonts w:ascii="Consolas" w:eastAsia="宋体" w:hAnsi="Consolas" w:cs="宋体"/>
@@ -1648,7 +1691,6 @@
         </w:rPr>
         <w:t>int</w:t>
       </w:r>
-      <w:proofErr w:type="spellEnd"/>
       <w:r>
         <w:rPr>
           <w:rFonts w:ascii="Consolas" w:eastAsia="宋体" w:hAnsi="Consolas" w:cs="宋体"/>
@@ -1923,6 +1965,7 @@
           <w:szCs w:val="18"/>
           <w:bdr w:val="none" w:sz="0" w:space="0" w:color="auto" w:frame="1"/>
         </w:rPr>
+        <w:lastRenderedPageBreak/>
         <w:t>        </w:t>
       </w:r>
       <w:r>
@@ -1980,7 +2023,6 @@
           <w:szCs w:val="18"/>
           <w:bdr w:val="none" w:sz="0" w:space="0" w:color="auto" w:frame="1"/>
         </w:rPr>
-        <w:lastRenderedPageBreak/>
         <w:t>            </w:t>
       </w:r>
       <w:r>
@@ -4062,8 +4104,6 @@
         </w:rPr>
         <w:t>Format R</w:t>
       </w:r>
-      <w:bookmarkStart w:id="0" w:name="_GoBack"/>
-      <w:bookmarkEnd w:id="0"/>
       <w:r>
         <w:rPr>
           <w:rFonts w:ascii="Calibri" w:eastAsiaTheme="minorHAnsi" w:hAnsi="Calibri" w:cs="Calibri"/>
@@ -4185,7 +4225,6 @@
           <w:sz w:val="24"/>
           <w:szCs w:val="24"/>
         </w:rPr>
-        <w:lastRenderedPageBreak/>
         <w:t>total num: 35</w:t>
       </w:r>
     </w:p>
@@ -4514,7 +4553,7 @@
 </file>
 
 <file path=word/endnotes.xml><?xml version="1.0" encoding="utf-8"?>
-<w:endnotes xmlns:wpc="http://schemas.microsoft.com/office/word/2010/wordprocessingCanvas" xmlns:cx="http://schemas.microsoft.com/office/drawing/2014/chartex" xmlns:mc="http://schemas.openxmlformats.org/markup-compatibility/2006" xmlns:o="urn:schemas-microsoft-com:office:office" xmlns:r="http://schemas.openxmlformats.org/officeDocument/2006/relationships" xmlns:m="http://schemas.openxmlformats.org/officeDocument/2006/math" xmlns:v="urn:schemas-microsoft-com:vml" xmlns:wp14="http://schemas.microsoft.com/office/word/2010/wordprocessingDrawing" xmlns:wp="http://schemas.openxmlformats.org/drawingml/2006/wordprocessingDrawing" xmlns:w10="urn:schemas-microsoft-com:office:word" xmlns:w="http://schemas.openxmlformats.org/wordprocessingml/2006/main" xmlns:w14="http://schemas.microsoft.com/office/word/2010/wordml" xmlns:w15="http://schemas.microsoft.com/office/word/2012/wordml" xmlns:w16se="http://schemas.microsoft.com/office/word/2015/wordml/symex" xmlns:wpg="http://schemas.microsoft.com/office/word/2010/wordprocessingGroup" xmlns:wpi="http://schemas.microsoft.com/office/word/2010/wordprocessingInk" xmlns:wne="http://schemas.microsoft.com/office/word/2006/wordml" xmlns:wps="http://schemas.microsoft.com/office/word/2010/wordprocessingShape" mc:Ignorable="w14 w15 w16se wp14">
+<w:endnotes xmlns:wpc="http://schemas.microsoft.com/office/word/2010/wordprocessingCanvas" xmlns:cx="http://schemas.microsoft.com/office/drawing/2014/chartex" xmlns:cx1="http://schemas.microsoft.com/office/drawing/2015/9/8/chartex" xmlns:cx2="http://schemas.microsoft.com/office/drawing/2015/10/21/chartex" xmlns:cx3="http://schemas.microsoft.com/office/drawing/2016/5/9/chartex" xmlns:cx4="http://schemas.microsoft.com/office/drawing/2016/5/10/chartex" xmlns:cx5="http://schemas.microsoft.com/office/drawing/2016/5/11/chartex" xmlns:cx6="http://schemas.microsoft.com/office/drawing/2016/5/12/chartex" xmlns:cx7="http://schemas.microsoft.com/office/drawing/2016/5/13/chartex" xmlns:cx8="http://schemas.microsoft.com/office/drawing/2016/5/14/chartex" xmlns:mc="http://schemas.openxmlformats.org/markup-compatibility/2006" xmlns:aink="http://schemas.microsoft.com/office/drawing/2016/ink" xmlns:am3d="http://schemas.microsoft.com/office/drawing/2017/model3d" xmlns:o="urn:schemas-microsoft-com:office:office" xmlns:r="http://schemas.openxmlformats.org/officeDocument/2006/relationships" xmlns:m="http://schemas.openxmlformats.org/officeDocument/2006/math" xmlns:v="urn:schemas-microsoft-com:vml" xmlns:wp14="http://schemas.microsoft.com/office/word/2010/wordprocessingDrawing" xmlns:wp="http://schemas.openxmlformats.org/drawingml/2006/wordprocessingDrawing" xmlns:w10="urn:schemas-microsoft-com:office:word" xmlns:w="http://schemas.openxmlformats.org/wordprocessingml/2006/main" xmlns:w14="http://schemas.microsoft.com/office/word/2010/wordml" xmlns:w15="http://schemas.microsoft.com/office/word/2012/wordml" xmlns:w16cex="http://schemas.microsoft.com/office/word/2018/wordml/cex" xmlns:w16cid="http://schemas.microsoft.com/office/word/2016/wordml/cid" xmlns:w16="http://schemas.microsoft.com/office/word/2018/wordml" xmlns:w16sdtdh="http://schemas.microsoft.com/office/word/2020/wordml/sdtdatahash" xmlns:w16se="http://schemas.microsoft.com/office/word/2015/wordml/symex" xmlns:wpg="http://schemas.microsoft.com/office/word/2010/wordprocessingGroup" xmlns:wpi="http://schemas.microsoft.com/office/word/2010/wordprocessingInk" xmlns:wne="http://schemas.microsoft.com/office/word/2006/wordml" xmlns:wps="http://schemas.microsoft.com/office/word/2010/wordprocessingShape" mc:Ignorable="w14 w15 w16se w16cid w16 w16cex w16sdtdh wp14">
   <w:endnote w:type="separator" w:id="-1">
     <w:p>
       <w:r>
@@ -4533,7 +4572,7 @@
 </file>
 
 <file path=word/footer1.xml><?xml version="1.0" encoding="utf-8"?>
-<w:ftr xmlns:wpc="http://schemas.microsoft.com/office/word/2010/wordprocessingCanvas" xmlns:cx="http://schemas.microsoft.com/office/drawing/2014/chartex" xmlns:mc="http://schemas.openxmlformats.org/markup-compatibility/2006" xmlns:o="urn:schemas-microsoft-com:office:office" xmlns:r="http://schemas.openxmlformats.org/officeDocument/2006/relationships" xmlns:m="http://schemas.openxmlformats.org/officeDocument/2006/math" xmlns:v="urn:schemas-microsoft-com:vml" xmlns:wp14="http://schemas.microsoft.com/office/word/2010/wordprocessingDrawing" xmlns:wp="http://schemas.openxmlformats.org/drawingml/2006/wordprocessingDrawing" xmlns:w10="urn:schemas-microsoft-com:office:word" xmlns:w="http://schemas.openxmlformats.org/wordprocessingml/2006/main" xmlns:w14="http://schemas.microsoft.com/office/word/2010/wordml" xmlns:w15="http://schemas.microsoft.com/office/word/2012/wordml" xmlns:w16se="http://schemas.microsoft.com/office/word/2015/wordml/symex" xmlns:wpg="http://schemas.microsoft.com/office/word/2010/wordprocessingGroup" xmlns:wpi="http://schemas.microsoft.com/office/word/2010/wordprocessingInk" xmlns:wne="http://schemas.microsoft.com/office/word/2006/wordml" xmlns:wps="http://schemas.microsoft.com/office/word/2010/wordprocessingShape" mc:Ignorable="w14 w15 w16se wp14">
+<w:ftr xmlns:wpc="http://schemas.microsoft.com/office/word/2010/wordprocessingCanvas" xmlns:cx="http://schemas.microsoft.com/office/drawing/2014/chartex" xmlns:cx1="http://schemas.microsoft.com/office/drawing/2015/9/8/chartex" xmlns:cx2="http://schemas.microsoft.com/office/drawing/2015/10/21/chartex" xmlns:cx3="http://schemas.microsoft.com/office/drawing/2016/5/9/chartex" xmlns:cx4="http://schemas.microsoft.com/office/drawing/2016/5/10/chartex" xmlns:cx5="http://schemas.microsoft.com/office/drawing/2016/5/11/chartex" xmlns:cx6="http://schemas.microsoft.com/office/drawing/2016/5/12/chartex" xmlns:cx7="http://schemas.microsoft.com/office/drawing/2016/5/13/chartex" xmlns:cx8="http://schemas.microsoft.com/office/drawing/2016/5/14/chartex" xmlns:mc="http://schemas.openxmlformats.org/markup-compatibility/2006" xmlns:aink="http://schemas.microsoft.com/office/drawing/2016/ink" xmlns:am3d="http://schemas.microsoft.com/office/drawing/2017/model3d" xmlns:o="urn:schemas-microsoft-com:office:office" xmlns:r="http://schemas.openxmlformats.org/officeDocument/2006/relationships" xmlns:m="http://schemas.openxmlformats.org/officeDocument/2006/math" xmlns:v="urn:schemas-microsoft-com:vml" xmlns:wp14="http://schemas.microsoft.com/office/word/2010/wordprocessingDrawing" xmlns:wp="http://schemas.openxmlformats.org/drawingml/2006/wordprocessingDrawing" xmlns:w10="urn:schemas-microsoft-com:office:word" xmlns:w="http://schemas.openxmlformats.org/wordprocessingml/2006/main" xmlns:w14="http://schemas.microsoft.com/office/word/2010/wordml" xmlns:w15="http://schemas.microsoft.com/office/word/2012/wordml" xmlns:w16cex="http://schemas.microsoft.com/office/word/2018/wordml/cex" xmlns:w16cid="http://schemas.microsoft.com/office/word/2016/wordml/cid" xmlns:w16="http://schemas.microsoft.com/office/word/2018/wordml" xmlns:w16sdtdh="http://schemas.microsoft.com/office/word/2020/wordml/sdtdatahash" xmlns:w16se="http://schemas.microsoft.com/office/word/2015/wordml/symex" xmlns:wpg="http://schemas.microsoft.com/office/word/2010/wordprocessingGroup" xmlns:wpi="http://schemas.microsoft.com/office/word/2010/wordprocessingInk" xmlns:wne="http://schemas.microsoft.com/office/word/2006/wordml" xmlns:wps="http://schemas.microsoft.com/office/word/2010/wordprocessingShape" mc:Ignorable="w14 w15 w16se w16cid w16 w16cex w16sdtdh wp14">
   <w:p>
     <w:pPr>
       <w:pStyle w:val="a7"/>
@@ -4624,7 +4663,7 @@
 </file>
 
 <file path=word/footnotes.xml><?xml version="1.0" encoding="utf-8"?>
-<w:footnotes xmlns:wpc="http://schemas.microsoft.com/office/word/2010/wordprocessingCanvas" xmlns:cx="http://schemas.microsoft.com/office/drawing/2014/chartex" xmlns:mc="http://schemas.openxmlformats.org/markup-compatibility/2006" xmlns:o="urn:schemas-microsoft-com:office:office" xmlns:r="http://schemas.openxmlformats.org/officeDocument/2006/relationships" xmlns:m="http://schemas.openxmlformats.org/officeDocument/2006/math" xmlns:v="urn:schemas-microsoft-com:vml" xmlns:wp14="http://schemas.microsoft.com/office/word/2010/wordprocessingDrawing" xmlns:wp="http://schemas.openxmlformats.org/drawingml/2006/wordprocessingDrawing" xmlns:w10="urn:schemas-microsoft-com:office:word" xmlns:w="http://schemas.openxmlformats.org/wordprocessingml/2006/main" xmlns:w14="http://schemas.microsoft.com/office/word/2010/wordml" xmlns:w15="http://schemas.microsoft.com/office/word/2012/wordml" xmlns:w16se="http://schemas.microsoft.com/office/word/2015/wordml/symex" xmlns:wpg="http://schemas.microsoft.com/office/word/2010/wordprocessingGroup" xmlns:wpi="http://schemas.microsoft.com/office/word/2010/wordprocessingInk" xmlns:wne="http://schemas.microsoft.com/office/word/2006/wordml" xmlns:wps="http://schemas.microsoft.com/office/word/2010/wordprocessingShape" mc:Ignorable="w14 w15 w16se wp14">
+<w:footnotes xmlns:wpc="http://schemas.microsoft.com/office/word/2010/wordprocessingCanvas" xmlns:cx="http://schemas.microsoft.com/office/drawing/2014/chartex" xmlns:cx1="http://schemas.microsoft.com/office/drawing/2015/9/8/chartex" xmlns:cx2="http://schemas.microsoft.com/office/drawing/2015/10/21/chartex" xmlns:cx3="http://schemas.microsoft.com/office/drawing/2016/5/9/chartex" xmlns:cx4="http://schemas.microsoft.com/office/drawing/2016/5/10/chartex" xmlns:cx5="http://schemas.microsoft.com/office/drawing/2016/5/11/chartex" xmlns:cx6="http://schemas.microsoft.com/office/drawing/2016/5/12/chartex" xmlns:cx7="http://schemas.microsoft.com/office/drawing/2016/5/13/chartex" xmlns:cx8="http://schemas.microsoft.com/office/drawing/2016/5/14/chartex" xmlns:mc="http://schemas.openxmlformats.org/markup-compatibility/2006" xmlns:aink="http://schemas.microsoft.com/office/drawing/2016/ink" xmlns:am3d="http://schemas.microsoft.com/office/drawing/2017/model3d" xmlns:o="urn:schemas-microsoft-com:office:office" xmlns:r="http://schemas.openxmlformats.org/officeDocument/2006/relationships" xmlns:m="http://schemas.openxmlformats.org/officeDocument/2006/math" xmlns:v="urn:schemas-microsoft-com:vml" xmlns:wp14="http://schemas.microsoft.com/office/word/2010/wordprocessingDrawing" xmlns:wp="http://schemas.openxmlformats.org/drawingml/2006/wordprocessingDrawing" xmlns:w10="urn:schemas-microsoft-com:office:word" xmlns:w="http://schemas.openxmlformats.org/wordprocessingml/2006/main" xmlns:w14="http://schemas.microsoft.com/office/word/2010/wordml" xmlns:w15="http://schemas.microsoft.com/office/word/2012/wordml" xmlns:w16cex="http://schemas.microsoft.com/office/word/2018/wordml/cex" xmlns:w16cid="http://schemas.microsoft.com/office/word/2016/wordml/cid" xmlns:w16="http://schemas.microsoft.com/office/word/2018/wordml" xmlns:w16sdtdh="http://schemas.microsoft.com/office/word/2020/wordml/sdtdatahash" xmlns:w16se="http://schemas.microsoft.com/office/word/2015/wordml/symex" xmlns:wpg="http://schemas.microsoft.com/office/word/2010/wordprocessingGroup" xmlns:wpi="http://schemas.microsoft.com/office/word/2010/wordprocessingInk" xmlns:wne="http://schemas.microsoft.com/office/word/2006/wordml" xmlns:wps="http://schemas.microsoft.com/office/word/2010/wordprocessingShape" mc:Ignorable="w14 w15 w16se w16cid w16 w16cex w16sdtdh wp14">
   <w:footnote w:type="separator" w:id="-1">
     <w:p>
       <w:r>
@@ -4643,7 +4682,7 @@
 </file>
 
 <file path=word/numbering.xml><?xml version="1.0" encoding="utf-8"?>
-<w:numbering xmlns:wpc="http://schemas.microsoft.com/office/word/2010/wordprocessingCanvas" xmlns:cx="http://schemas.microsoft.com/office/drawing/2014/chartex" xmlns:mc="http://schemas.openxmlformats.org/markup-compatibility/2006" xmlns:o="urn:schemas-microsoft-com:office:office" xmlns:r="http://schemas.openxmlformats.org/officeDocument/2006/relationships" xmlns:m="http://schemas.openxmlformats.org/officeDocument/2006/math" xmlns:v="urn:schemas-microsoft-com:vml" xmlns:wp14="http://schemas.microsoft.com/office/word/2010/wordprocessingDrawing" xmlns:wp="http://schemas.openxmlformats.org/drawingml/2006/wordprocessingDrawing" xmlns:w10="urn:schemas-microsoft-com:office:word" xmlns:w="http://schemas.openxmlformats.org/wordprocessingml/2006/main" xmlns:w14="http://schemas.microsoft.com/office/word/2010/wordml" xmlns:w15="http://schemas.microsoft.com/office/word/2012/wordml" xmlns:w16se="http://schemas.microsoft.com/office/word/2015/wordml/symex" xmlns:wpg="http://schemas.microsoft.com/office/word/2010/wordprocessingGroup" xmlns:wpi="http://schemas.microsoft.com/office/word/2010/wordprocessingInk" xmlns:wne="http://schemas.microsoft.com/office/word/2006/wordml" xmlns:wps="http://schemas.microsoft.com/office/word/2010/wordprocessingShape" mc:Ignorable="w14 w15 w16se wp14">
+<w:numbering xmlns:wpc="http://schemas.microsoft.com/office/word/2010/wordprocessingCanvas" xmlns:cx="http://schemas.microsoft.com/office/drawing/2014/chartex" xmlns:cx1="http://schemas.microsoft.com/office/drawing/2015/9/8/chartex" xmlns:cx2="http://schemas.microsoft.com/office/drawing/2015/10/21/chartex" xmlns:cx3="http://schemas.microsoft.com/office/drawing/2016/5/9/chartex" xmlns:cx4="http://schemas.microsoft.com/office/drawing/2016/5/10/chartex" xmlns:cx5="http://schemas.microsoft.com/office/drawing/2016/5/11/chartex" xmlns:cx6="http://schemas.microsoft.com/office/drawing/2016/5/12/chartex" xmlns:cx7="http://schemas.microsoft.com/office/drawing/2016/5/13/chartex" xmlns:cx8="http://schemas.microsoft.com/office/drawing/2016/5/14/chartex" xmlns:mc="http://schemas.openxmlformats.org/markup-compatibility/2006" xmlns:aink="http://schemas.microsoft.com/office/drawing/2016/ink" xmlns:am3d="http://schemas.microsoft.com/office/drawing/2017/model3d" xmlns:o="urn:schemas-microsoft-com:office:office" xmlns:r="http://schemas.openxmlformats.org/officeDocument/2006/relationships" xmlns:m="http://schemas.openxmlformats.org/officeDocument/2006/math" xmlns:v="urn:schemas-microsoft-com:vml" xmlns:wp14="http://schemas.microsoft.com/office/word/2010/wordprocessingDrawing" xmlns:wp="http://schemas.openxmlformats.org/drawingml/2006/wordprocessingDrawing" xmlns:w10="urn:schemas-microsoft-com:office:word" xmlns:w="http://schemas.openxmlformats.org/wordprocessingml/2006/main" xmlns:w14="http://schemas.microsoft.com/office/word/2010/wordml" xmlns:w15="http://schemas.microsoft.com/office/word/2012/wordml" xmlns:w16cex="http://schemas.microsoft.com/office/word/2018/wordml/cex" xmlns:w16cid="http://schemas.microsoft.com/office/word/2016/wordml/cid" xmlns:w16="http://schemas.microsoft.com/office/word/2018/wordml" xmlns:w16sdtdh="http://schemas.microsoft.com/office/word/2020/wordml/sdtdatahash" xmlns:w16se="http://schemas.microsoft.com/office/word/2015/wordml/symex" xmlns:wpg="http://schemas.microsoft.com/office/word/2010/wordprocessingGroup" xmlns:wpi="http://schemas.microsoft.com/office/word/2010/wordprocessingInk" xmlns:wne="http://schemas.microsoft.com/office/word/2006/wordml" xmlns:wps="http://schemas.microsoft.com/office/word/2010/wordprocessingShape" mc:Ignorable="w14 w15 w16se w16cid w16 w16cex w16sdtdh wp14">
   <w:abstractNum w:abstractNumId="0" w15:restartNumberingAfterBreak="0">
     <w:nsid w:val="0A2729DA"/>
     <w:multiLevelType w:val="multilevel"/>
@@ -5732,7 +5771,7 @@
 </file>
 
 <file path=word/styles.xml><?xml version="1.0" encoding="utf-8"?>
-<w:styles xmlns:mc="http://schemas.openxmlformats.org/markup-compatibility/2006" xmlns:r="http://schemas.openxmlformats.org/officeDocument/2006/relationships" xmlns:w="http://schemas.openxmlformats.org/wordprocessingml/2006/main" xmlns:w14="http://schemas.microsoft.com/office/word/2010/wordml" xmlns:w15="http://schemas.microsoft.com/office/word/2012/wordml" xmlns:w16se="http://schemas.microsoft.com/office/word/2015/wordml/symex" mc:Ignorable="w14 w15 w16se">
+<w:styles xmlns:mc="http://schemas.openxmlformats.org/markup-compatibility/2006" xmlns:r="http://schemas.openxmlformats.org/officeDocument/2006/relationships" xmlns:w="http://schemas.openxmlformats.org/wordprocessingml/2006/main" xmlns:w14="http://schemas.microsoft.com/office/word/2010/wordml" xmlns:w15="http://schemas.microsoft.com/office/word/2012/wordml" xmlns:w16cex="http://schemas.microsoft.com/office/word/2018/wordml/cex" xmlns:w16cid="http://schemas.microsoft.com/office/word/2016/wordml/cid" xmlns:w16="http://schemas.microsoft.com/office/word/2018/wordml" xmlns:w16sdtdh="http://schemas.microsoft.com/office/word/2020/wordml/sdtdatahash" xmlns:w16se="http://schemas.microsoft.com/office/word/2015/wordml/symex" mc:Ignorable="w14 w15 w16se w16cid w16 w16cex w16sdtdh">
   <w:docDefaults>
     <w:rPrDefault>
       <w:rPr>
@@ -5745,7 +5784,7 @@
     </w:rPrDefault>
     <w:pPrDefault/>
   </w:docDefaults>
-  <w:latentStyles w:defLockedState="0" w:defUIPriority="99" w:defSemiHidden="0" w:defUnhideWhenUsed="0" w:defQFormat="0" w:count="371">
+  <w:latentStyles w:defLockedState="0" w:defUIPriority="99" w:defSemiHidden="0" w:defUnhideWhenUsed="0" w:defQFormat="0" w:count="376">
     <w:lsdException w:name="Normal" w:uiPriority="0" w:qFormat="1"/>
     <w:lsdException w:name="heading 1" w:uiPriority="9" w:qFormat="1"/>
     <w:lsdException w:name="heading 2" w:semiHidden="1" w:uiPriority="9" w:unhideWhenUsed="1" w:qFormat="1"/>
@@ -5851,7 +5890,6 @@
     <w:lsdException w:name="HTML Sample" w:semiHidden="1" w:unhideWhenUsed="1"/>
     <w:lsdException w:name="HTML Typewriter" w:semiHidden="1" w:unhideWhenUsed="1"/>
     <w:lsdException w:name="HTML Variable" w:semiHidden="1" w:unhideWhenUsed="1"/>
-    <w:lsdException w:name="Normal Table" w:semiHidden="1" w:unhideWhenUsed="1"/>
     <w:lsdException w:name="annotation subject" w:semiHidden="1" w:unhideWhenUsed="1"/>
     <w:lsdException w:name="No List" w:semiHidden="1" w:unhideWhenUsed="1"/>
     <w:lsdException w:name="Outline List 1" w:semiHidden="1" w:unhideWhenUsed="1"/>
@@ -5894,11 +5932,8 @@
     <w:lsdException w:name="Table Contemporary" w:semiHidden="1" w:unhideWhenUsed="1"/>
     <w:lsdException w:name="Table Elegant" w:semiHidden="1" w:unhideWhenUsed="1"/>
     <w:lsdException w:name="Table Professional" w:semiHidden="1" w:unhideWhenUsed="1"/>
-    <w:lsdException w:name="Table Subtle 1" w:semiHidden="1" w:unhideWhenUsed="1"/>
     <w:lsdException w:name="Table Subtle 2" w:semiHidden="1" w:unhideWhenUsed="1"/>
     <w:lsdException w:name="Table Web 1" w:semiHidden="1" w:unhideWhenUsed="1"/>
-    <w:lsdException w:name="Table Web 2" w:semiHidden="1" w:unhideWhenUsed="1"/>
-    <w:lsdException w:name="Table Web 3" w:semiHidden="1" w:unhideWhenUsed="1"/>
     <w:lsdException w:name="Balloon Text" w:semiHidden="1" w:unhideWhenUsed="1"/>
     <w:lsdException w:name="Table Grid" w:uiPriority="39"/>
     <w:lsdException w:name="Table Theme" w:semiHidden="1" w:unhideWhenUsed="1"/>
@@ -6117,6 +6152,11 @@
     <w:lsdException w:name="List Table 5 Dark Accent 6" w:uiPriority="50"/>
     <w:lsdException w:name="List Table 6 Colorful Accent 6" w:uiPriority="51"/>
     <w:lsdException w:name="List Table 7 Colorful Accent 6" w:uiPriority="52"/>
+    <w:lsdException w:name="Mention" w:semiHidden="1" w:unhideWhenUsed="1"/>
+    <w:lsdException w:name="Smart Hyperlink" w:semiHidden="1" w:unhideWhenUsed="1"/>
+    <w:lsdException w:name="Hashtag" w:semiHidden="1" w:unhideWhenUsed="1"/>
+    <w:lsdException w:name="Unresolved Mention" w:semiHidden="1" w:unhideWhenUsed="1"/>
+    <w:lsdException w:name="Smart Link" w:semiHidden="1" w:unhideWhenUsed="1"/>
   </w:latentStyles>
   <w:style w:type="paragraph" w:default="1" w:styleId="a">
     <w:name w:val="Normal"/>

</xml_diff>

<commit_message>
able to delete annotation and string
</commit_message>
<xml_diff>
--- a/EE308_LAB2.docx
+++ b/EE308_LAB2.docx
@@ -3222,6 +3222,8 @@
         <w:jc w:val="left"/>
         <w:rPr>
           <w:rFonts w:ascii="Consolas" w:eastAsia="宋体" w:hAnsi="Consolas" w:cs="宋体"/>
+          <w:b/>
+          <w:bCs/>
           <w:color w:val="5C5C5C"/>
           <w:kern w:val="0"/>
           <w:sz w:val="18"/>
@@ -3231,6 +3233,8 @@
       <w:r>
         <w:rPr>
           <w:rFonts w:ascii="Consolas" w:eastAsia="宋体" w:hAnsi="Consolas" w:cs="宋体"/>
+          <w:b/>
+          <w:bCs/>
           <w:color w:val="000000"/>
           <w:kern w:val="0"/>
           <w:sz w:val="18"/>
@@ -3255,6 +3259,8 @@
       <w:r>
         <w:rPr>
           <w:rFonts w:ascii="Consolas" w:eastAsia="宋体" w:hAnsi="Consolas" w:cs="宋体"/>
+          <w:b/>
+          <w:bCs/>
           <w:color w:val="000000"/>
           <w:kern w:val="0"/>
           <w:sz w:val="18"/>
@@ -3279,6 +3285,8 @@
       <w:r>
         <w:rPr>
           <w:rFonts w:ascii="Consolas" w:eastAsia="宋体" w:hAnsi="Consolas" w:cs="宋体"/>
+          <w:b/>
+          <w:bCs/>
           <w:color w:val="000000"/>
           <w:kern w:val="0"/>
           <w:sz w:val="18"/>
@@ -3291,6 +3299,8 @@
       <w:r>
         <w:rPr>
           <w:rFonts w:ascii="Consolas" w:eastAsia="宋体" w:hAnsi="Consolas" w:cs="宋体"/>
+          <w:b/>
+          <w:bCs/>
           <w:color w:val="000000"/>
           <w:kern w:val="0"/>
           <w:sz w:val="18"/>
@@ -3303,6 +3313,8 @@
       <w:r>
         <w:rPr>
           <w:rFonts w:ascii="Consolas" w:eastAsia="宋体" w:hAnsi="Consolas" w:cs="宋体"/>
+          <w:b/>
+          <w:bCs/>
           <w:color w:val="000000"/>
           <w:kern w:val="0"/>
           <w:sz w:val="18"/>
@@ -3315,6 +3327,8 @@
       <w:r>
         <w:rPr>
           <w:rFonts w:ascii="Consolas" w:eastAsia="宋体" w:hAnsi="Consolas" w:cs="宋体"/>
+          <w:b/>
+          <w:bCs/>
           <w:color w:val="000000"/>
           <w:kern w:val="0"/>
           <w:sz w:val="18"/>
@@ -3327,6 +3341,8 @@
       <w:r>
         <w:rPr>
           <w:rFonts w:ascii="Consolas" w:eastAsia="宋体" w:hAnsi="Consolas" w:cs="宋体"/>
+          <w:b/>
+          <w:bCs/>
           <w:color w:val="000000"/>
           <w:kern w:val="0"/>
           <w:sz w:val="18"/>

</xml_diff>